<commit_message>
Updated withe changes to Visit Occurrence
</commit_message>
<xml_diff>
--- a/docs/Connected Bradford FDM Specification_v1.2.docx
+++ b/docs/Connected Bradford FDM Specification_v1.2.docx
@@ -27,7 +27,19 @@
       </w:r>
       <w:proofErr w:type="gramEnd"/>
       <w:r>
-        <w:t xml:space="preserve"> updated – 20230201 -JDB</w:t>
+        <w:t xml:space="preserve"> updated – 20230</w:t>
+      </w:r>
+      <w:r>
+        <w:t>308</w:t>
+      </w:r>
+      <w:r>
+        <w:t xml:space="preserve"> -</w:t>
+      </w:r>
+      <w:r>
+        <w:t xml:space="preserve"> </w:t>
+      </w:r>
+      <w:r>
+        <w:t>JDB</w:t>
       </w:r>
     </w:p>
     <w:p/>
@@ -82,6 +94,7 @@
               <w:tab w:val="right" w:pos="9019"/>
             </w:tabs>
             <w:rPr>
+              <w:rFonts w:asciiTheme="minorHAnsi" w:eastAsiaTheme="minorEastAsia" w:hAnsiTheme="minorHAnsi" w:cstheme="minorBidi"/>
               <w:noProof/>
             </w:rPr>
           </w:pPr>
@@ -94,7 +107,7 @@
           <w:r>
             <w:fldChar w:fldCharType="separate"/>
           </w:r>
-          <w:hyperlink w:anchor="_Toc126155721" w:history="1">
+          <w:hyperlink w:anchor="_Toc126323588" w:history="1">
             <w:r>
               <w:rPr>
                 <w:rStyle w:val="Hyperlink"/>
@@ -121,7 +134,7 @@
                 <w:noProof/>
                 <w:webHidden/>
               </w:rPr>
-              <w:instrText xml:space="preserve"> PAGEREF _Toc126155721 \h </w:instrText>
+              <w:instrText xml:space="preserve"> PAGEREF _Toc126323588 \h </w:instrText>
             </w:r>
             <w:r>
               <w:rPr>
@@ -159,10 +172,11 @@
               <w:tab w:val="right" w:pos="9019"/>
             </w:tabs>
             <w:rPr>
+              <w:rFonts w:asciiTheme="minorHAnsi" w:eastAsiaTheme="minorEastAsia" w:hAnsiTheme="minorHAnsi" w:cstheme="minorBidi"/>
               <w:noProof/>
             </w:rPr>
           </w:pPr>
-          <w:hyperlink w:anchor="_Toc126155722" w:history="1">
+          <w:hyperlink w:anchor="_Toc126323589" w:history="1">
             <w:r>
               <w:rPr>
                 <w:rStyle w:val="Hyperlink"/>
@@ -189,7 +203,7 @@
                 <w:noProof/>
                 <w:webHidden/>
               </w:rPr>
-              <w:instrText xml:space="preserve"> PAGEREF _Toc126155722 \h </w:instrText>
+              <w:instrText xml:space="preserve"> PAGEREF _Toc126323589 \h </w:instrText>
             </w:r>
             <w:r>
               <w:rPr>
@@ -227,10 +241,11 @@
               <w:tab w:val="right" w:pos="9019"/>
             </w:tabs>
             <w:rPr>
+              <w:rFonts w:asciiTheme="minorHAnsi" w:eastAsiaTheme="minorEastAsia" w:hAnsiTheme="minorHAnsi" w:cstheme="minorBidi"/>
               <w:noProof/>
             </w:rPr>
           </w:pPr>
-          <w:hyperlink w:anchor="_Toc126155723" w:history="1">
+          <w:hyperlink w:anchor="_Toc126323590" w:history="1">
             <w:r>
               <w:rPr>
                 <w:rStyle w:val="Hyperlink"/>
@@ -257,7 +272,7 @@
                 <w:noProof/>
                 <w:webHidden/>
               </w:rPr>
-              <w:instrText xml:space="preserve"> PAGEREF _Toc126155723 \h </w:instrText>
+              <w:instrText xml:space="preserve"> PAGEREF _Toc126323590 \h </w:instrText>
             </w:r>
             <w:r>
               <w:rPr>
@@ -295,30 +310,17 @@
               <w:tab w:val="right" w:pos="9019"/>
             </w:tabs>
             <w:rPr>
+              <w:rFonts w:asciiTheme="minorHAnsi" w:eastAsiaTheme="minorEastAsia" w:hAnsiTheme="minorHAnsi" w:cstheme="minorBidi"/>
               <w:noProof/>
             </w:rPr>
           </w:pPr>
-          <w:hyperlink w:anchor="_Toc126155724" w:history="1">
+          <w:hyperlink w:anchor="_Toc126323591" w:history="1">
             <w:r>
               <w:rPr>
                 <w:rStyle w:val="Hyperlink"/>
                 <w:noProof/>
               </w:rPr>
-              <w:t>FDM source dataset specificat</w:t>
-            </w:r>
-            <w:r>
-              <w:rPr>
-                <w:rStyle w:val="Hyperlink"/>
-                <w:noProof/>
-              </w:rPr>
-              <w:t>i</w:t>
-            </w:r>
-            <w:r>
-              <w:rPr>
-                <w:rStyle w:val="Hyperlink"/>
-                <w:noProof/>
-              </w:rPr>
-              <w:t>on</w:t>
+              <w:t>FDM source dataset specification</w:t>
             </w:r>
             <w:r>
               <w:rPr>
@@ -339,7 +341,7 @@
                 <w:noProof/>
                 <w:webHidden/>
               </w:rPr>
-              <w:instrText xml:space="preserve"> PAGEREF _Toc126155724 \h </w:instrText>
+              <w:instrText xml:space="preserve"> PAGEREF _Toc126323591 \h </w:instrText>
             </w:r>
             <w:r>
               <w:rPr>
@@ -377,10 +379,11 @@
               <w:tab w:val="right" w:pos="9019"/>
             </w:tabs>
             <w:rPr>
+              <w:rFonts w:asciiTheme="minorHAnsi" w:eastAsiaTheme="minorEastAsia" w:hAnsiTheme="minorHAnsi" w:cstheme="minorBidi"/>
               <w:noProof/>
             </w:rPr>
           </w:pPr>
-          <w:hyperlink w:anchor="_Toc126155725" w:history="1">
+          <w:hyperlink w:anchor="_Toc126323592" w:history="1">
             <w:r>
               <w:rPr>
                 <w:rStyle w:val="Hyperlink"/>
@@ -407,7 +410,7 @@
                 <w:noProof/>
                 <w:webHidden/>
               </w:rPr>
-              <w:instrText xml:space="preserve"> PAGEREF _Toc126155725 \h </w:instrText>
+              <w:instrText xml:space="preserve"> PAGEREF _Toc126323592 \h </w:instrText>
             </w:r>
             <w:r>
               <w:rPr>
@@ -445,10 +448,11 @@
               <w:tab w:val="right" w:pos="9019"/>
             </w:tabs>
             <w:rPr>
+              <w:rFonts w:asciiTheme="minorHAnsi" w:eastAsiaTheme="minorEastAsia" w:hAnsiTheme="minorHAnsi" w:cstheme="minorBidi"/>
               <w:noProof/>
             </w:rPr>
           </w:pPr>
-          <w:hyperlink w:anchor="_Toc126155726" w:history="1">
+          <w:hyperlink w:anchor="_Toc126323593" w:history="1">
             <w:r>
               <w:rPr>
                 <w:rStyle w:val="Hyperlink"/>
@@ -475,7 +479,7 @@
                 <w:noProof/>
                 <w:webHidden/>
               </w:rPr>
-              <w:instrText xml:space="preserve"> PAGEREF _Toc126155726 \h </w:instrText>
+              <w:instrText xml:space="preserve"> PAGEREF _Toc126323593 \h </w:instrText>
             </w:r>
             <w:r>
               <w:rPr>
@@ -513,10 +517,11 @@
               <w:tab w:val="right" w:pos="9019"/>
             </w:tabs>
             <w:rPr>
+              <w:rFonts w:asciiTheme="minorHAnsi" w:eastAsiaTheme="minorEastAsia" w:hAnsiTheme="minorHAnsi" w:cstheme="minorBidi"/>
               <w:noProof/>
             </w:rPr>
           </w:pPr>
-          <w:hyperlink w:anchor="_Toc126155727" w:history="1">
+          <w:hyperlink w:anchor="_Toc126323594" w:history="1">
             <w:r>
               <w:rPr>
                 <w:rStyle w:val="Hyperlink"/>
@@ -543,7 +548,7 @@
                 <w:noProof/>
                 <w:webHidden/>
               </w:rPr>
-              <w:instrText xml:space="preserve"> PAGEREF _Toc126155727 \h </w:instrText>
+              <w:instrText xml:space="preserve"> PAGEREF _Toc126323594 \h </w:instrText>
             </w:r>
             <w:r>
               <w:rPr>
@@ -581,10 +586,11 @@
               <w:tab w:val="right" w:pos="9019"/>
             </w:tabs>
             <w:rPr>
+              <w:rFonts w:asciiTheme="minorHAnsi" w:eastAsiaTheme="minorEastAsia" w:hAnsiTheme="minorHAnsi" w:cstheme="minorBidi"/>
               <w:noProof/>
             </w:rPr>
           </w:pPr>
-          <w:hyperlink w:anchor="_Toc126155728" w:history="1">
+          <w:hyperlink w:anchor="_Toc126323595" w:history="1">
             <w:r>
               <w:rPr>
                 <w:rStyle w:val="Hyperlink"/>
@@ -611,7 +617,7 @@
                 <w:noProof/>
                 <w:webHidden/>
               </w:rPr>
-              <w:instrText xml:space="preserve"> PAGEREF _Toc126155728 \h </w:instrText>
+              <w:instrText xml:space="preserve"> PAGEREF _Toc126323595 \h </w:instrText>
             </w:r>
             <w:r>
               <w:rPr>
@@ -649,10 +655,11 @@
               <w:tab w:val="right" w:pos="9019"/>
             </w:tabs>
             <w:rPr>
+              <w:rFonts w:asciiTheme="minorHAnsi" w:eastAsiaTheme="minorEastAsia" w:hAnsiTheme="minorHAnsi" w:cstheme="minorBidi"/>
               <w:noProof/>
             </w:rPr>
           </w:pPr>
-          <w:hyperlink w:anchor="_Toc126155729" w:history="1">
+          <w:hyperlink w:anchor="_Toc126323596" w:history="1">
             <w:r>
               <w:rPr>
                 <w:rStyle w:val="Hyperlink"/>
@@ -679,7 +686,7 @@
                 <w:noProof/>
                 <w:webHidden/>
               </w:rPr>
-              <w:instrText xml:space="preserve"> PAGEREF _Toc126155729 \h </w:instrText>
+              <w:instrText xml:space="preserve"> PAGEREF _Toc126323596 \h </w:instrText>
             </w:r>
             <w:r>
               <w:rPr>
@@ -717,10 +724,11 @@
               <w:tab w:val="right" w:pos="9019"/>
             </w:tabs>
             <w:rPr>
+              <w:rFonts w:asciiTheme="minorHAnsi" w:eastAsiaTheme="minorEastAsia" w:hAnsiTheme="minorHAnsi" w:cstheme="minorBidi"/>
               <w:noProof/>
             </w:rPr>
           </w:pPr>
-          <w:hyperlink w:anchor="_Toc126155730" w:history="1">
+          <w:hyperlink w:anchor="_Toc126323597" w:history="1">
             <w:r>
               <w:rPr>
                 <w:rStyle w:val="Hyperlink"/>
@@ -747,7 +755,7 @@
                 <w:noProof/>
                 <w:webHidden/>
               </w:rPr>
-              <w:instrText xml:space="preserve"> PAGEREF _Toc126155730 \h </w:instrText>
+              <w:instrText xml:space="preserve"> PAGEREF _Toc126323597 \h </w:instrText>
             </w:r>
             <w:r>
               <w:rPr>
@@ -785,10 +793,11 @@
               <w:tab w:val="right" w:pos="9019"/>
             </w:tabs>
             <w:rPr>
+              <w:rFonts w:asciiTheme="minorHAnsi" w:eastAsiaTheme="minorEastAsia" w:hAnsiTheme="minorHAnsi" w:cstheme="minorBidi"/>
               <w:noProof/>
             </w:rPr>
           </w:pPr>
-          <w:hyperlink w:anchor="_Toc126155731" w:history="1">
+          <w:hyperlink w:anchor="_Toc126323598" w:history="1">
             <w:r>
               <w:rPr>
                 <w:rStyle w:val="Hyperlink"/>
@@ -815,7 +824,7 @@
                 <w:noProof/>
                 <w:webHidden/>
               </w:rPr>
-              <w:instrText xml:space="preserve"> PAGEREF _Toc126155731 \h </w:instrText>
+              <w:instrText xml:space="preserve"> PAGEREF _Toc126323598 \h </w:instrText>
             </w:r>
             <w:r>
               <w:rPr>
@@ -853,10 +862,11 @@
               <w:tab w:val="right" w:pos="9019"/>
             </w:tabs>
             <w:rPr>
+              <w:rFonts w:asciiTheme="minorHAnsi" w:eastAsiaTheme="minorEastAsia" w:hAnsiTheme="minorHAnsi" w:cstheme="minorBidi"/>
               <w:noProof/>
             </w:rPr>
           </w:pPr>
-          <w:hyperlink w:anchor="_Toc126155732" w:history="1">
+          <w:hyperlink w:anchor="_Toc126323599" w:history="1">
             <w:r>
               <w:rPr>
                 <w:rStyle w:val="Hyperlink"/>
@@ -883,7 +893,7 @@
                 <w:noProof/>
                 <w:webHidden/>
               </w:rPr>
-              <w:instrText xml:space="preserve"> PAGEREF _Toc126155732 \h </w:instrText>
+              <w:instrText xml:space="preserve"> PAGEREF _Toc126323599 \h </w:instrText>
             </w:r>
             <w:r>
               <w:rPr>
@@ -949,7 +959,7 @@
       <w:pPr>
         <w:pStyle w:val="Heading1"/>
       </w:pPr>
-      <w:bookmarkStart w:id="2" w:name="_Toc126155721"/>
+      <w:bookmarkStart w:id="2" w:name="_Toc126323588"/>
       <w:r>
         <w:lastRenderedPageBreak/>
         <w:t>FDM design principles</w:t>
@@ -1322,7 +1332,7 @@
       <w:pPr>
         <w:pStyle w:val="Heading1"/>
       </w:pPr>
-      <w:bookmarkStart w:id="4" w:name="_Toc126155722"/>
+      <w:bookmarkStart w:id="4" w:name="_Toc126323589"/>
       <w:r>
         <w:lastRenderedPageBreak/>
         <w:t>The Flexible Data Model</w:t>
@@ -1333,7 +1343,7 @@
       <w:pPr>
         <w:pStyle w:val="Heading2"/>
       </w:pPr>
-      <w:bookmarkStart w:id="5" w:name="_Toc126155723"/>
+      <w:bookmarkStart w:id="5" w:name="_Toc126323590"/>
       <w:r>
         <w:t>FDM master dataset specification</w:t>
       </w:r>
@@ -1642,6 +1652,9 @@
             </w:pPr>
             <w:proofErr w:type="spellStart"/>
             <w:r>
+              <w:t>cb_</w:t>
+            </w:r>
+            <w:r>
               <w:t>change_log</w:t>
             </w:r>
             <w:proofErr w:type="spellEnd"/>
@@ -1837,7 +1850,7 @@
       <w:pPr>
         <w:pStyle w:val="Heading2"/>
       </w:pPr>
-      <w:bookmarkStart w:id="6" w:name="_Toc126155724"/>
+      <w:bookmarkStart w:id="6" w:name="_Toc126323591"/>
       <w:r>
         <w:lastRenderedPageBreak/>
         <w:t>FDM source dataset specification</w:t>
@@ -2382,7 +2395,21 @@
                   <w:color w:val="1155CC"/>
                   <w:u w:val="single"/>
                 </w:rPr>
-                <w:t xml:space="preserve">*see Populating the </w:t>
+                <w:t>*see Popula</w:t>
+              </w:r>
+              <w:r>
+                <w:rPr>
+                  <w:color w:val="1155CC"/>
+                  <w:u w:val="single"/>
+                </w:rPr>
+                <w:t>t</w:t>
+              </w:r>
+              <w:r>
+                <w:rPr>
+                  <w:color w:val="1155CC"/>
+                  <w:u w:val="single"/>
+                </w:rPr>
+                <w:t xml:space="preserve">ing the </w:t>
               </w:r>
               <w:proofErr w:type="spellStart"/>
               <w:r>
@@ -2592,6 +2619,39 @@
           <w:p>
             <w:pPr>
               <w:widowControl w:val="0"/>
+              <w:numPr>
+                <w:ilvl w:val="0"/>
+                <w:numId w:val="3"/>
+              </w:numPr>
+              <w:pBdr>
+                <w:top w:val="nil"/>
+                <w:left w:val="nil"/>
+                <w:bottom w:val="nil"/>
+                <w:right w:val="nil"/>
+                <w:between w:val="nil"/>
+              </w:pBdr>
+              <w:spacing w:line="240" w:lineRule="auto"/>
+            </w:pPr>
+            <w:proofErr w:type="gramStart"/>
+            <w:r>
+              <w:t>prefix</w:t>
+            </w:r>
+            <w:proofErr w:type="gramEnd"/>
+            <w:r>
+              <w:t xml:space="preserve"> </w:t>
+            </w:r>
+            <w:proofErr w:type="spellStart"/>
+            <w:r>
+              <w:t>tbl</w:t>
+            </w:r>
+            <w:proofErr w:type="spellEnd"/>
+            <w:r>
+              <w:t>_ for all source data tables.</w:t>
+            </w:r>
+          </w:p>
+          <w:p>
+            <w:pPr>
+              <w:widowControl w:val="0"/>
               <w:pBdr>
                 <w:top w:val="nil"/>
                 <w:left w:val="nil"/>
@@ -3269,6 +3329,7 @@
               <w:rPr>
                 <w:color w:val="000000" w:themeColor="text1"/>
               </w:rPr>
+              <w:lastRenderedPageBreak/>
               <w:t>etc.</w:t>
             </w:r>
           </w:p>
@@ -3390,10 +3451,7 @@
               <w:spacing w:line="240" w:lineRule="auto"/>
             </w:pPr>
             <w:r>
-              <w:t>Where the data contains a single event date, this must be retained as is, with the addition of the field</w:t>
-            </w:r>
-            <w:r>
-              <w:t xml:space="preserve">s </w:t>
+              <w:t xml:space="preserve">Where the data contains a single event date, this must be retained as is, with the addition of the fields </w:t>
             </w:r>
             <w:r>
               <w:rPr>
@@ -3664,20 +3722,219 @@
               <w:t>_date</w:t>
             </w:r>
             <w:proofErr w:type="spellEnd"/>
+            <w:proofErr w:type="gramStart"/>
             <w:r>
               <w:t>,</w:t>
             </w:r>
             <w:r>
               <w:t>…</w:t>
             </w:r>
+            <w:proofErr w:type="gramEnd"/>
             <w:r>
               <w:rPr>
                 <w:i/>
               </w:rPr>
               <w:t>source data fields.</w:t>
             </w:r>
-            <w:bookmarkStart w:id="7" w:name="_GoBack"/>
-            <w:bookmarkEnd w:id="7"/>
+          </w:p>
+          <w:p>
+            <w:pPr>
+              <w:widowControl w:val="0"/>
+              <w:pBdr>
+                <w:top w:val="nil"/>
+                <w:left w:val="nil"/>
+                <w:bottom w:val="nil"/>
+                <w:right w:val="nil"/>
+                <w:between w:val="nil"/>
+              </w:pBdr>
+              <w:spacing w:line="240" w:lineRule="auto"/>
+              <w:rPr>
+                <w:i/>
+              </w:rPr>
+            </w:pPr>
+          </w:p>
+          <w:p>
+            <w:pPr>
+              <w:widowControl w:val="0"/>
+              <w:pBdr>
+                <w:top w:val="nil"/>
+                <w:left w:val="nil"/>
+                <w:bottom w:val="nil"/>
+                <w:right w:val="nil"/>
+                <w:between w:val="nil"/>
+              </w:pBdr>
+              <w:spacing w:line="240" w:lineRule="auto"/>
+            </w:pPr>
+            <w:r>
+              <w:t xml:space="preserve">Naming Conventions for tables </w:t>
+            </w:r>
+          </w:p>
+          <w:p>
+            <w:pPr>
+              <w:pStyle w:val="ListParagraph"/>
+              <w:widowControl w:val="0"/>
+              <w:numPr>
+                <w:ilvl w:val="0"/>
+                <w:numId w:val="15"/>
+              </w:numPr>
+              <w:pBdr>
+                <w:top w:val="nil"/>
+                <w:left w:val="nil"/>
+                <w:bottom w:val="nil"/>
+                <w:right w:val="nil"/>
+                <w:between w:val="nil"/>
+              </w:pBdr>
+              <w:spacing w:line="240" w:lineRule="auto"/>
+            </w:pPr>
+            <w:proofErr w:type="spellStart"/>
+            <w:r>
+              <w:t>tbl</w:t>
+            </w:r>
+            <w:proofErr w:type="spellEnd"/>
+            <w:r>
+              <w:t xml:space="preserve">_ for </w:t>
+            </w:r>
+            <w:r>
+              <w:t xml:space="preserve">all </w:t>
+            </w:r>
+            <w:r>
+              <w:t>source data tables</w:t>
+            </w:r>
+          </w:p>
+          <w:p>
+            <w:pPr>
+              <w:pStyle w:val="ListParagraph"/>
+              <w:widowControl w:val="0"/>
+              <w:numPr>
+                <w:ilvl w:val="0"/>
+                <w:numId w:val="15"/>
+              </w:numPr>
+              <w:pBdr>
+                <w:top w:val="nil"/>
+                <w:left w:val="nil"/>
+                <w:bottom w:val="nil"/>
+                <w:right w:val="nil"/>
+                <w:between w:val="nil"/>
+              </w:pBdr>
+              <w:spacing w:line="240" w:lineRule="auto"/>
+            </w:pPr>
+            <w:proofErr w:type="spellStart"/>
+            <w:proofErr w:type="gramStart"/>
+            <w:r>
+              <w:t>cb</w:t>
+            </w:r>
+            <w:proofErr w:type="spellEnd"/>
+            <w:proofErr w:type="gramEnd"/>
+            <w:r>
+              <w:t>_ for connected Bradford tables used for any other purpose.</w:t>
+            </w:r>
+          </w:p>
+          <w:p>
+            <w:pPr>
+              <w:pStyle w:val="ListParagraph"/>
+              <w:widowControl w:val="0"/>
+              <w:numPr>
+                <w:ilvl w:val="0"/>
+                <w:numId w:val="15"/>
+              </w:numPr>
+              <w:pBdr>
+                <w:top w:val="nil"/>
+                <w:left w:val="nil"/>
+                <w:bottom w:val="nil"/>
+                <w:right w:val="nil"/>
+                <w:between w:val="nil"/>
+              </w:pBdr>
+              <w:spacing w:line="240" w:lineRule="auto"/>
+            </w:pPr>
+            <w:proofErr w:type="spellStart"/>
+            <w:proofErr w:type="gramStart"/>
+            <w:r>
+              <w:t>tmp</w:t>
+            </w:r>
+            <w:proofErr w:type="spellEnd"/>
+            <w:proofErr w:type="gramEnd"/>
+            <w:r>
+              <w:t>_ for tables used as part of the build process. These should be deleted before the FDM is released for use.</w:t>
+            </w:r>
+          </w:p>
+          <w:p>
+            <w:pPr>
+              <w:pStyle w:val="ListParagraph"/>
+              <w:widowControl w:val="0"/>
+              <w:numPr>
+                <w:ilvl w:val="0"/>
+                <w:numId w:val="15"/>
+              </w:numPr>
+              <w:pBdr>
+                <w:top w:val="nil"/>
+                <w:left w:val="nil"/>
+                <w:bottom w:val="nil"/>
+                <w:right w:val="nil"/>
+                <w:between w:val="nil"/>
+              </w:pBdr>
+              <w:spacing w:line="240" w:lineRule="auto"/>
+            </w:pPr>
+            <w:proofErr w:type="spellStart"/>
+            <w:r>
+              <w:t>Omop</w:t>
+            </w:r>
+            <w:proofErr w:type="spellEnd"/>
+            <w:r>
+              <w:t xml:space="preserve"> standard </w:t>
+            </w:r>
+            <w:proofErr w:type="gramStart"/>
+            <w:r>
+              <w:t>for :</w:t>
+            </w:r>
+            <w:proofErr w:type="gramEnd"/>
+            <w:r>
+              <w:t xml:space="preserve"> person, </w:t>
+            </w:r>
+            <w:proofErr w:type="spellStart"/>
+            <w:r>
+              <w:t>observation_period</w:t>
+            </w:r>
+            <w:proofErr w:type="spellEnd"/>
+            <w:r>
+              <w:t xml:space="preserve">, </w:t>
+            </w:r>
+            <w:proofErr w:type="spellStart"/>
+            <w:r>
+              <w:t>care_site</w:t>
+            </w:r>
+            <w:proofErr w:type="spellEnd"/>
+            <w:r>
+              <w:t xml:space="preserve">, </w:t>
+            </w:r>
+            <w:proofErr w:type="spellStart"/>
+            <w:r>
+              <w:t>visit_occurrence</w:t>
+            </w:r>
+            <w:proofErr w:type="spellEnd"/>
+            <w:r>
+              <w:t>.</w:t>
+            </w:r>
+          </w:p>
+          <w:p>
+            <w:pPr>
+              <w:pStyle w:val="ListParagraph"/>
+              <w:widowControl w:val="0"/>
+              <w:numPr>
+                <w:ilvl w:val="0"/>
+                <w:numId w:val="15"/>
+              </w:numPr>
+              <w:pBdr>
+                <w:top w:val="nil"/>
+                <w:left w:val="nil"/>
+                <w:bottom w:val="nil"/>
+                <w:right w:val="nil"/>
+                <w:between w:val="nil"/>
+              </w:pBdr>
+              <w:spacing w:line="240" w:lineRule="auto"/>
+            </w:pPr>
+            <w:r>
+              <w:t xml:space="preserve"> </w:t>
+            </w:r>
           </w:p>
           <w:p>
             <w:pPr>
@@ -3721,6 +3978,9 @@
             <w:proofErr w:type="spellStart"/>
             <w:r>
               <w:lastRenderedPageBreak/>
+              <w:t>cb_</w:t>
+            </w:r>
+            <w:r>
               <w:t>change_log</w:t>
             </w:r>
             <w:proofErr w:type="spellEnd"/>
@@ -3932,7 +4192,11 @@
             </w:r>
             <w:proofErr w:type="spellEnd"/>
             <w:r>
-              <w:t xml:space="preserve"> can be used to hold a more descriptive source and part name</w:t>
+              <w:t xml:space="preserve"> can be used to hold a more descriptive source </w:t>
+            </w:r>
+            <w:r>
+              <w:lastRenderedPageBreak/>
+              <w:t>and part name</w:t>
             </w:r>
           </w:p>
           <w:p>
@@ -3976,6 +4240,7 @@
             </w:pPr>
             <w:proofErr w:type="spellStart"/>
             <w:r>
+              <w:lastRenderedPageBreak/>
               <w:t>data_dictionary</w:t>
             </w:r>
             <w:proofErr w:type="spellEnd"/>
@@ -4108,7 +4373,6 @@
             </w:pPr>
             <w:proofErr w:type="spellStart"/>
             <w:r>
-              <w:lastRenderedPageBreak/>
               <w:t>value_type</w:t>
             </w:r>
             <w:proofErr w:type="spellEnd"/>
@@ -4240,7 +4504,6 @@
               <w:spacing w:line="240" w:lineRule="auto"/>
             </w:pPr>
             <w:r>
-              <w:lastRenderedPageBreak/>
               <w:t>Data Visualisation</w:t>
             </w:r>
           </w:p>
@@ -4408,8 +4671,8 @@
       <w:pPr>
         <w:pStyle w:val="Heading1"/>
       </w:pPr>
-      <w:bookmarkStart w:id="8" w:name="_x8tx2k3xg86" w:colFirst="0" w:colLast="0"/>
-      <w:bookmarkEnd w:id="8"/>
+      <w:bookmarkStart w:id="7" w:name="_x8tx2k3xg86" w:colFirst="0" w:colLast="0"/>
+      <w:bookmarkEnd w:id="7"/>
       <w:r>
         <w:br w:type="page"/>
       </w:r>
@@ -4418,12 +4681,12 @@
       <w:pPr>
         <w:pStyle w:val="Heading1"/>
       </w:pPr>
-      <w:bookmarkStart w:id="9" w:name="_Toc126155725"/>
+      <w:bookmarkStart w:id="8" w:name="_Toc126323592"/>
       <w:r>
         <w:lastRenderedPageBreak/>
         <w:t>Guide to building an FDM source dataset</w:t>
       </w:r>
-      <w:bookmarkEnd w:id="9"/>
+      <w:bookmarkEnd w:id="8"/>
     </w:p>
     <w:p>
       <w:pPr>
@@ -6207,12 +6470,12 @@
       <w:pPr>
         <w:pStyle w:val="Heading1"/>
       </w:pPr>
-      <w:bookmarkStart w:id="10" w:name="_Toc126155726"/>
+      <w:bookmarkStart w:id="9" w:name="_Toc126323593"/>
       <w:r>
         <w:lastRenderedPageBreak/>
         <w:t>Derived datasets</w:t>
       </w:r>
-      <w:bookmarkEnd w:id="10"/>
+      <w:bookmarkEnd w:id="9"/>
     </w:p>
     <w:p>
       <w:r>
@@ -6229,11 +6492,11 @@
       <w:pPr>
         <w:pStyle w:val="Heading2"/>
       </w:pPr>
-      <w:bookmarkStart w:id="11" w:name="_Toc126155727"/>
+      <w:bookmarkStart w:id="10" w:name="_Toc126323594"/>
       <w:r>
         <w:t>Derived dataset specification</w:t>
       </w:r>
-      <w:bookmarkEnd w:id="11"/>
+      <w:bookmarkEnd w:id="10"/>
     </w:p>
     <w:p/>
     <w:tbl>
@@ -7033,8 +7296,8 @@
       <w:pPr>
         <w:pStyle w:val="Heading2"/>
       </w:pPr>
-      <w:bookmarkStart w:id="12" w:name="_pyh5oqfp4yeb" w:colFirst="0" w:colLast="0"/>
-      <w:bookmarkEnd w:id="12"/>
+      <w:bookmarkStart w:id="11" w:name="_pyh5oqfp4yeb" w:colFirst="0" w:colLast="0"/>
+      <w:bookmarkEnd w:id="11"/>
       <w:r>
         <w:br w:type="page"/>
       </w:r>
@@ -7043,22 +7306,22 @@
       <w:pPr>
         <w:pStyle w:val="Heading1"/>
       </w:pPr>
-      <w:bookmarkStart w:id="13" w:name="_Toc126155728"/>
+      <w:bookmarkStart w:id="12" w:name="_Toc126323595"/>
       <w:r>
         <w:lastRenderedPageBreak/>
         <w:t>Appendices and Guides</w:t>
       </w:r>
-      <w:bookmarkEnd w:id="13"/>
+      <w:bookmarkEnd w:id="12"/>
     </w:p>
     <w:p>
       <w:pPr>
         <w:pStyle w:val="Heading2"/>
       </w:pPr>
-      <w:bookmarkStart w:id="14" w:name="_Toc126155729"/>
+      <w:bookmarkStart w:id="13" w:name="_Toc126323596"/>
       <w:r>
         <w:t>Example Observation Period Builder Script</w:t>
       </w:r>
-      <w:bookmarkEnd w:id="14"/>
+      <w:bookmarkEnd w:id="13"/>
       <w:r>
         <w:t xml:space="preserve"> </w:t>
       </w:r>
@@ -13780,18 +14043,18 @@
         <w:shd w:val="clear" w:color="auto" w:fill="FFFFFE"/>
         <w:spacing w:line="320" w:lineRule="auto"/>
       </w:pPr>
-      <w:bookmarkStart w:id="15" w:name="fuum7veqptne" w:colFirst="0" w:colLast="0"/>
-      <w:bookmarkStart w:id="16" w:name="_Toc126155730"/>
+      <w:bookmarkStart w:id="14" w:name="fuum7veqptne" w:colFirst="0" w:colLast="0"/>
+      <w:bookmarkStart w:id="15" w:name="_Toc126323597"/>
+      <w:bookmarkEnd w:id="14"/>
+      <w:proofErr w:type="spellStart"/>
+      <w:r>
+        <w:t>visit_occurence</w:t>
+      </w:r>
+      <w:proofErr w:type="spellEnd"/>
+      <w:r>
+        <w:t xml:space="preserve"> - notes</w:t>
+      </w:r>
       <w:bookmarkEnd w:id="15"/>
-      <w:proofErr w:type="spellStart"/>
-      <w:r>
-        <w:t>visit_occurence</w:t>
-      </w:r>
-      <w:proofErr w:type="spellEnd"/>
-      <w:r>
-        <w:t xml:space="preserve"> - notes</w:t>
-      </w:r>
-      <w:bookmarkEnd w:id="16"/>
     </w:p>
     <w:p>
       <w:r>
@@ -14856,18 +15119,30 @@
     </w:p>
     <w:p>
       <w:pPr>
+        <w:rPr>
+          <w:sz w:val="32"/>
+          <w:szCs w:val="32"/>
+        </w:rPr>
+      </w:pPr>
+      <w:bookmarkStart w:id="16" w:name="_Toc126323598"/>
+      <w:r>
+        <w:br w:type="page"/>
+      </w:r>
+    </w:p>
+    <w:p>
+      <w:pPr>
         <w:pStyle w:val="Heading2"/>
       </w:pPr>
-      <w:bookmarkStart w:id="17" w:name="_Toc126155731"/>
-      <w:r>
+      <w:r>
+        <w:lastRenderedPageBreak/>
         <w:t xml:space="preserve">Populating the </w:t>
       </w:r>
       <w:proofErr w:type="spellStart"/>
       <w:r>
         <w:t>v</w:t>
       </w:r>
-      <w:bookmarkStart w:id="18" w:name="kix.etaoq8z0ckm9" w:colFirst="0" w:colLast="0"/>
-      <w:bookmarkEnd w:id="18"/>
+      <w:bookmarkStart w:id="17" w:name="kix.etaoq8z0ckm9" w:colFirst="0" w:colLast="0"/>
+      <w:bookmarkEnd w:id="17"/>
       <w:r>
         <w:t>isit_occurence</w:t>
       </w:r>
@@ -14875,7 +15150,7 @@
       <w:r>
         <w:t xml:space="preserve"> table:</w:t>
       </w:r>
-      <w:bookmarkEnd w:id="17"/>
+      <w:bookmarkEnd w:id="16"/>
     </w:p>
     <w:p/>
     <w:tbl>
@@ -15322,7 +15597,6 @@
             </w:pPr>
             <w:proofErr w:type="spellStart"/>
             <w:r>
-              <w:lastRenderedPageBreak/>
               <w:t>visit_start_date</w:t>
             </w:r>
             <w:proofErr w:type="spellEnd"/>
@@ -15379,6 +15653,8 @@
               </w:pBdr>
               <w:spacing w:line="240" w:lineRule="auto"/>
             </w:pPr>
+            <w:bookmarkStart w:id="18" w:name="_GoBack"/>
+            <w:bookmarkEnd w:id="18"/>
           </w:p>
         </w:tc>
       </w:tr>
@@ -15465,7 +15741,7 @@
               <w:spacing w:line="240" w:lineRule="auto"/>
             </w:pPr>
             <w:r>
-              <w:t>Set time to midnight if missing</w:t>
+              <w:t>Set to null if no time available</w:t>
             </w:r>
           </w:p>
         </w:tc>
@@ -15649,7 +15925,7 @@
               <w:spacing w:line="240" w:lineRule="auto"/>
             </w:pPr>
             <w:r>
-              <w:t>Set time to midnight if missing</w:t>
+              <w:t>Set to null if no time available</w:t>
             </w:r>
           </w:p>
         </w:tc>
@@ -16374,7 +16650,11 @@
               <w:spacing w:line="240" w:lineRule="auto"/>
             </w:pPr>
             <w:r>
-              <w:t>May be especially important for secondary care data</w:t>
+              <w:t xml:space="preserve">May be especially important for secondary </w:t>
+            </w:r>
+            <w:r>
+              <w:lastRenderedPageBreak/>
+              <w:t>care data</w:t>
             </w:r>
           </w:p>
         </w:tc>
@@ -16405,6 +16685,7 @@
             </w:pPr>
             <w:proofErr w:type="spellStart"/>
             <w:r>
+              <w:lastRenderedPageBreak/>
               <w:t>discharge_to_source_value</w:t>
             </w:r>
             <w:proofErr w:type="spellEnd"/>
@@ -16479,10 +16760,9 @@
         <w:spacing w:before="240" w:after="240" w:line="261" w:lineRule="auto"/>
       </w:pPr>
       <w:bookmarkStart w:id="19" w:name="dwsqjlkksllf" w:colFirst="0" w:colLast="0"/>
-      <w:bookmarkStart w:id="20" w:name="_Toc126155732"/>
+      <w:bookmarkStart w:id="20" w:name="_Toc126323599"/>
       <w:bookmarkEnd w:id="19"/>
       <w:r>
-        <w:lastRenderedPageBreak/>
         <w:t>FDM review checklist</w:t>
       </w:r>
       <w:bookmarkEnd w:id="20"/>
@@ -16567,7 +16847,7 @@
       <w:rPr>
         <w:noProof/>
       </w:rPr>
-      <w:t>7</w:t>
+      <w:t>17</w:t>
     </w:r>
     <w:r>
       <w:fldChar w:fldCharType="end"/>
@@ -16870,7 +17150,7 @@
   <w:abstractNum w:abstractNumId="2">
     <w:nsid w:val="26611999"/>
     <w:multiLevelType w:val="hybridMultilevel"/>
-    <w:tmpl w:val="83329C1C"/>
+    <w:tmpl w:val="E89C3626"/>
     <w:lvl w:ilvl="0" w:tplc="08090001">
       <w:start w:val="1"/>
       <w:numFmt w:val="bullet"/>

</xml_diff>